<commit_message>
Updated screenshot in files
</commit_message>
<xml_diff>
--- a/README.docx
+++ b/README.docx
@@ -600,18 +600,18 @@
           <w:szCs w:val="21"/>
         </w:rPr>
         <w:drawing>
-          <wp:anchor distT="0" distB="0" distL="114300" distR="114300" simplePos="0" relativeHeight="251658240" behindDoc="0" locked="0" layoutInCell="1" allowOverlap="1" wp14:anchorId="4065B88E" wp14:editId="1A4BE8A2">
+          <wp:anchor distT="0" distB="0" distL="114300" distR="114300" simplePos="0" relativeHeight="251658240" behindDoc="0" locked="0" layoutInCell="1" allowOverlap="1" wp14:anchorId="4065B88E" wp14:editId="61B7EAF7">
             <wp:simplePos x="0" y="0"/>
             <wp:positionH relativeFrom="margin">
               <wp:posOffset>19050</wp:posOffset>
             </wp:positionH>
             <wp:positionV relativeFrom="page">
-              <wp:posOffset>4381500</wp:posOffset>
+              <wp:posOffset>4381753</wp:posOffset>
             </wp:positionV>
-            <wp:extent cx="3574989" cy="5364480"/>
-            <wp:effectExtent l="0" t="0" r="6985" b="7620"/>
+            <wp:extent cx="3574989" cy="5363974"/>
+            <wp:effectExtent l="0" t="0" r="6985" b="8255"/>
             <wp:wrapNone/>
-            <wp:docPr id="2" name="Picture 2" descr="Getting_Started">
+            <wp:docPr id="2" name="Picture 2">
               <a:hlinkClick xmlns:a="http://schemas.openxmlformats.org/drawingml/2006/main" r:id="rId7" tgtFrame="&quot;_blank&quot;"/>
             </wp:docPr>
             <wp:cNvGraphicFramePr>
@@ -621,7 +621,7 @@
               <a:graphicData uri="http://schemas.openxmlformats.org/drawingml/2006/picture">
                 <pic:pic xmlns:pic="http://schemas.openxmlformats.org/drawingml/2006/picture">
                   <pic:nvPicPr>
-                    <pic:cNvPr id="0" name="Picture 3" descr="Getting_Started">
+                    <pic:cNvPr id="2" name="Picture 2">
                       <a:hlinkClick r:id="rId7" tgtFrame="&quot;_blank&quot;"/>
                     </pic:cNvPr>
                     <pic:cNvPicPr>
@@ -636,7 +636,6 @@
                         </a:ext>
                       </a:extLst>
                     </a:blip>
-                    <a:srcRect/>
                     <a:stretch>
                       <a:fillRect/>
                     </a:stretch>
@@ -644,7 +643,7 @@
                   <pic:spPr bwMode="auto">
                     <a:xfrm>
                       <a:off x="0" y="0"/>
-                      <a:ext cx="3574989" cy="5364480"/>
+                      <a:ext cx="3574989" cy="5363974"/>
                     </a:xfrm>
                     <a:prstGeom prst="rect">
                       <a:avLst/>

</xml_diff>

<commit_message>
Updated screenshot on pdf and docx
</commit_message>
<xml_diff>
--- a/README.docx
+++ b/README.docx
@@ -528,7 +528,7 @@
         </w:rPr>
         <w:t>GitHub Title: Tableau </w:t>
       </w:r>
-      <w:hyperlink r:id="rId5" w:history="1">
+      <w:hyperlink r:id="rId8" w:history="1">
         <w:r>
           <w:rPr>
             <w:rStyle w:val="Hyperlink"/>
@@ -569,7 +569,7 @@
         </w:rPr>
         <w:t>Public Tableau URL </w:t>
       </w:r>
-      <w:hyperlink r:id="rId6" w:history="1">
+      <w:hyperlink r:id="rId9" w:history="1">
         <w:r>
           <w:rPr>
             <w:rStyle w:val="Hyperlink"/>
@@ -600,19 +600,19 @@
           <w:szCs w:val="21"/>
         </w:rPr>
         <w:drawing>
-          <wp:anchor distT="0" distB="0" distL="114300" distR="114300" simplePos="0" relativeHeight="251658240" behindDoc="0" locked="0" layoutInCell="1" allowOverlap="1" wp14:anchorId="4065B88E" wp14:editId="61B7EAF7">
+          <wp:anchor distT="0" distB="0" distL="114300" distR="114300" simplePos="0" relativeHeight="251658240" behindDoc="0" locked="0" layoutInCell="1" allowOverlap="1" wp14:anchorId="4065B88E" wp14:editId="6F5EF29D">
             <wp:simplePos x="0" y="0"/>
             <wp:positionH relativeFrom="margin">
               <wp:posOffset>19050</wp:posOffset>
             </wp:positionH>
             <wp:positionV relativeFrom="page">
-              <wp:posOffset>4381753</wp:posOffset>
+              <wp:posOffset>4381500</wp:posOffset>
             </wp:positionV>
-            <wp:extent cx="3574989" cy="5363974"/>
+            <wp:extent cx="3574988" cy="5363974"/>
             <wp:effectExtent l="0" t="0" r="6985" b="8255"/>
             <wp:wrapNone/>
             <wp:docPr id="2" name="Picture 2">
-              <a:hlinkClick xmlns:a="http://schemas.openxmlformats.org/drawingml/2006/main" r:id="rId7" tgtFrame="&quot;_blank&quot;"/>
+              <a:hlinkClick xmlns:a="http://schemas.openxmlformats.org/drawingml/2006/main" r:id="rId10" tgtFrame="&quot;_blank&quot;"/>
             </wp:docPr>
             <wp:cNvGraphicFramePr>
               <a:graphicFrameLocks xmlns:a="http://schemas.openxmlformats.org/drawingml/2006/main" noChangeAspect="1"/>
@@ -622,14 +622,14 @@
                 <pic:pic xmlns:pic="http://schemas.openxmlformats.org/drawingml/2006/picture">
                   <pic:nvPicPr>
                     <pic:cNvPr id="2" name="Picture 2">
-                      <a:hlinkClick r:id="rId7" tgtFrame="&quot;_blank&quot;"/>
+                      <a:hlinkClick r:id="rId10" tgtFrame="&quot;_blank&quot;"/>
                     </pic:cNvPr>
                     <pic:cNvPicPr>
                       <a:picLocks noChangeAspect="1" noChangeArrowheads="1"/>
                     </pic:cNvPicPr>
                   </pic:nvPicPr>
                   <pic:blipFill>
-                    <a:blip r:embed="rId8" cstate="print">
+                    <a:blip r:embed="rId11" cstate="print">
                       <a:extLst>
                         <a:ext uri="{28A0092B-C50C-407E-A947-70E740481C1C}">
                           <a14:useLocalDpi xmlns:a14="http://schemas.microsoft.com/office/drawing/2010/main" val="0"/>
@@ -643,7 +643,7 @@
                   <pic:spPr bwMode="auto">
                     <a:xfrm>
                       <a:off x="0" y="0"/>
-                      <a:ext cx="3574989" cy="5363974"/>
+                      <a:ext cx="3574988" cy="5363974"/>
                     </a:xfrm>
                     <a:prstGeom prst="rect">
                       <a:avLst/>
@@ -694,6 +694,56 @@
     </w:sectPr>
   </w:body>
 </w:document>
+</file>
+
+<file path=word/endnotes.xml><?xml version="1.0" encoding="utf-8"?>
+<w:endnotes xmlns:wpc="http://schemas.microsoft.com/office/word/2010/wordprocessingCanvas" xmlns:cx="http://schemas.microsoft.com/office/drawing/2014/chartex" xmlns:cx1="http://schemas.microsoft.com/office/drawing/2015/9/8/chartex" xmlns:cx2="http://schemas.microsoft.com/office/drawing/2015/10/21/chartex" xmlns:cx3="http://schemas.microsoft.com/office/drawing/2016/5/9/chartex" xmlns:cx4="http://schemas.microsoft.com/office/drawing/2016/5/10/chartex" xmlns:cx5="http://schemas.microsoft.com/office/drawing/2016/5/11/chartex" xmlns:cx6="http://schemas.microsoft.com/office/drawing/2016/5/12/chartex" xmlns:cx7="http://schemas.microsoft.com/office/drawing/2016/5/13/chartex" xmlns:cx8="http://schemas.microsoft.com/office/drawing/2016/5/14/chartex" xmlns:mc="http://schemas.openxmlformats.org/markup-compatibility/2006" xmlns:aink="http://schemas.microsoft.com/office/drawing/2016/ink" xmlns:am3d="http://schemas.microsoft.com/office/drawing/2017/model3d" xmlns:o="urn:schemas-microsoft-com:office:office" xmlns:r="http://schemas.openxmlformats.org/officeDocument/2006/relationships" xmlns:m="http://schemas.openxmlformats.org/officeDocument/2006/math" xmlns:v="urn:schemas-microsoft-com:vml" xmlns:wp14="http://schemas.microsoft.com/office/word/2010/wordprocessingDrawing" xmlns:wp="http://schemas.openxmlformats.org/drawingml/2006/wordprocessingDrawing" xmlns:w10="urn:schemas-microsoft-com:office:word" xmlns:w="http://schemas.openxmlformats.org/wordprocessingml/2006/main" xmlns:w14="http://schemas.microsoft.com/office/word/2010/wordml" xmlns:w15="http://schemas.microsoft.com/office/word/2012/wordml" xmlns:w16cex="http://schemas.microsoft.com/office/word/2018/wordml/cex" xmlns:w16cid="http://schemas.microsoft.com/office/word/2016/wordml/cid" xmlns:w16="http://schemas.microsoft.com/office/word/2018/wordml" xmlns:w16sdtdh="http://schemas.microsoft.com/office/word/2020/wordml/sdtdatahash" xmlns:w16se="http://schemas.microsoft.com/office/word/2015/wordml/symex" xmlns:wpg="http://schemas.microsoft.com/office/word/2010/wordprocessingGroup" xmlns:wpi="http://schemas.microsoft.com/office/word/2010/wordprocessingInk" xmlns:wne="http://schemas.microsoft.com/office/word/2006/wordml" xmlns:wps="http://schemas.microsoft.com/office/word/2010/wordprocessingShape" mc:Ignorable="w14 w15 w16se w16cid w16 w16cex w16sdtdh wp14">
+  <w:endnote w:type="separator" w:id="-1">
+    <w:p>
+      <w:pPr>
+        <w:spacing w:after="0" w:line="240" w:lineRule="auto"/>
+      </w:pPr>
+      <w:r>
+        <w:separator/>
+      </w:r>
+    </w:p>
+  </w:endnote>
+  <w:endnote w:type="continuationSeparator" w:id="0">
+    <w:p>
+      <w:pPr>
+        <w:spacing w:after="0" w:line="240" w:lineRule="auto"/>
+      </w:pPr>
+      <w:r>
+        <w:continuationSeparator/>
+      </w:r>
+    </w:p>
+  </w:endnote>
+</w:endnotes>
+</file>
+
+<file path=word/footnotes.xml><?xml version="1.0" encoding="utf-8"?>
+<w:footnotes xmlns:wpc="http://schemas.microsoft.com/office/word/2010/wordprocessingCanvas" xmlns:cx="http://schemas.microsoft.com/office/drawing/2014/chartex" xmlns:cx1="http://schemas.microsoft.com/office/drawing/2015/9/8/chartex" xmlns:cx2="http://schemas.microsoft.com/office/drawing/2015/10/21/chartex" xmlns:cx3="http://schemas.microsoft.com/office/drawing/2016/5/9/chartex" xmlns:cx4="http://schemas.microsoft.com/office/drawing/2016/5/10/chartex" xmlns:cx5="http://schemas.microsoft.com/office/drawing/2016/5/11/chartex" xmlns:cx6="http://schemas.microsoft.com/office/drawing/2016/5/12/chartex" xmlns:cx7="http://schemas.microsoft.com/office/drawing/2016/5/13/chartex" xmlns:cx8="http://schemas.microsoft.com/office/drawing/2016/5/14/chartex" xmlns:mc="http://schemas.openxmlformats.org/markup-compatibility/2006" xmlns:aink="http://schemas.microsoft.com/office/drawing/2016/ink" xmlns:am3d="http://schemas.microsoft.com/office/drawing/2017/model3d" xmlns:o="urn:schemas-microsoft-com:office:office" xmlns:r="http://schemas.openxmlformats.org/officeDocument/2006/relationships" xmlns:m="http://schemas.openxmlformats.org/officeDocument/2006/math" xmlns:v="urn:schemas-microsoft-com:vml" xmlns:wp14="http://schemas.microsoft.com/office/word/2010/wordprocessingDrawing" xmlns:wp="http://schemas.openxmlformats.org/drawingml/2006/wordprocessingDrawing" xmlns:w10="urn:schemas-microsoft-com:office:word" xmlns:w="http://schemas.openxmlformats.org/wordprocessingml/2006/main" xmlns:w14="http://schemas.microsoft.com/office/word/2010/wordml" xmlns:w15="http://schemas.microsoft.com/office/word/2012/wordml" xmlns:w16cex="http://schemas.microsoft.com/office/word/2018/wordml/cex" xmlns:w16cid="http://schemas.microsoft.com/office/word/2016/wordml/cid" xmlns:w16="http://schemas.microsoft.com/office/word/2018/wordml" xmlns:w16sdtdh="http://schemas.microsoft.com/office/word/2020/wordml/sdtdatahash" xmlns:w16se="http://schemas.microsoft.com/office/word/2015/wordml/symex" xmlns:wpg="http://schemas.microsoft.com/office/word/2010/wordprocessingGroup" xmlns:wpi="http://schemas.microsoft.com/office/word/2010/wordprocessingInk" xmlns:wne="http://schemas.microsoft.com/office/word/2006/wordml" xmlns:wps="http://schemas.microsoft.com/office/word/2010/wordprocessingShape" mc:Ignorable="w14 w15 w16se w16cid w16 w16cex w16sdtdh wp14">
+  <w:footnote w:type="separator" w:id="-1">
+    <w:p>
+      <w:pPr>
+        <w:spacing w:after="0" w:line="240" w:lineRule="auto"/>
+      </w:pPr>
+      <w:r>
+        <w:separator/>
+      </w:r>
+    </w:p>
+  </w:footnote>
+  <w:footnote w:type="continuationSeparator" w:id="0">
+    <w:p>
+      <w:pPr>
+        <w:spacing w:after="0" w:line="240" w:lineRule="auto"/>
+      </w:pPr>
+      <w:r>
+        <w:continuationSeparator/>
+      </w:r>
+    </w:p>
+  </w:footnote>
+</w:footnotes>
 </file>
 
 <file path=word/numbering.xml><?xml version="1.0" encoding="utf-8"?>
@@ -1433,6 +1483,45 @@
       <w:szCs w:val="24"/>
     </w:rPr>
   </w:style>
+  <w:style w:type="paragraph" w:styleId="FootnoteText">
+    <w:name w:val="footnote text"/>
+    <w:basedOn w:val="Normal"/>
+    <w:link w:val="FootnoteTextChar"/>
+    <w:uiPriority w:val="99"/>
+    <w:semiHidden/>
+    <w:unhideWhenUsed/>
+    <w:rsid w:val="006A66A1"/>
+    <w:pPr>
+      <w:spacing w:after="0" w:line="240" w:lineRule="auto"/>
+    </w:pPr>
+    <w:rPr>
+      <w:sz w:val="20"/>
+      <w:szCs w:val="20"/>
+    </w:rPr>
+  </w:style>
+  <w:style w:type="character" w:customStyle="1" w:styleId="FootnoteTextChar">
+    <w:name w:val="Footnote Text Char"/>
+    <w:basedOn w:val="DefaultParagraphFont"/>
+    <w:link w:val="FootnoteText"/>
+    <w:uiPriority w:val="99"/>
+    <w:semiHidden/>
+    <w:rsid w:val="006A66A1"/>
+    <w:rPr>
+      <w:sz w:val="20"/>
+      <w:szCs w:val="20"/>
+    </w:rPr>
+  </w:style>
+  <w:style w:type="character" w:styleId="FootnoteReference">
+    <w:name w:val="footnote reference"/>
+    <w:basedOn w:val="DefaultParagraphFont"/>
+    <w:uiPriority w:val="99"/>
+    <w:semiHidden/>
+    <w:unhideWhenUsed/>
+    <w:rsid w:val="006A66A1"/>
+    <w:rPr>
+      <w:vertAlign w:val="superscript"/>
+    </w:rPr>
+  </w:style>
 </w:styles>
 </file>
 
@@ -1729,4 +1818,16 @@
     </a:ext>
   </a:extLst>
 </a:theme>
+</file>
+
+<file path=customXml/item1.xml><?xml version="1.0" encoding="utf-8"?>
+<b:Sources xmlns:b="http://schemas.openxmlformats.org/officeDocument/2006/bibliography" xmlns="http://schemas.openxmlformats.org/officeDocument/2006/bibliography" SelectedStyle="\APASixthEditionOfficeOnline.xsl" StyleName="APA" Version="6"/>
+</file>
+
+<file path=customXml/itemProps1.xml><?xml version="1.0" encoding="utf-8"?>
+<ds:datastoreItem xmlns:ds="http://schemas.openxmlformats.org/officeDocument/2006/customXml" ds:itemID="{2C6C545F-409F-4648-81F3-8EB5A6D6AC64}">
+  <ds:schemaRefs>
+    <ds:schemaRef ds:uri="http://schemas.openxmlformats.org/officeDocument/2006/bibliography"/>
+  </ds:schemaRefs>
+</ds:datastoreItem>
 </file>
</xml_diff>